<commit_message>
Mise à jour du compte rendu
</commit_message>
<xml_diff>
--- a/Présentation du site web de la campagne de vaccination.docx
+++ b/Présentation du site web de la campagne de vaccination.docx
@@ -363,7 +363,15 @@
     <w:p/>
     <w:p>
       <w:r>
-        <w:t>La maquette du site disponible en format pdf représente les 4 pages du site :</w:t>
+        <w:t xml:space="preserve">La maquette du site disponible en format </w:t>
+      </w:r>
+      <w:proofErr w:type="spellStart"/>
+      <w:r>
+        <w:t>pdf</w:t>
+      </w:r>
+      <w:proofErr w:type="spellEnd"/>
+      <w:r>
+        <w:t xml:space="preserve"> représente les 4 pages du site :</w:t>
       </w:r>
     </w:p>
     <w:p>
@@ -428,6 +436,67 @@
     </w:p>
     <w:p>
       <w:r>
+        <w:t>Elle a été réalisée en se basant sur la charte graphique du gouvernement (</w:t>
+      </w:r>
+      <w:hyperlink r:id="rId6" w:history="1">
+        <w:r>
+          <w:rPr>
+            <w:rStyle w:val="Lienhypertexte"/>
+          </w:rPr>
+          <w:t>https://www.systeme-de-design.gouv.fr/</w:t>
+        </w:r>
+      </w:hyperlink>
+      <w:r>
+        <w:t>).</w:t>
+      </w:r>
+    </w:p>
+    <w:p/>
+    <w:p>
+      <w:r>
+        <w:rPr>
+          <w:noProof/>
+        </w:rPr>
+        <w:drawing>
+          <wp:inline distT="0" distB="0" distL="0" distR="0" wp14:anchorId="7AB3ED34" wp14:editId="7C6C672C">
+            <wp:extent cx="5760720" cy="3240405"/>
+            <wp:effectExtent l="0" t="0" r="0" b="0"/>
+            <wp:docPr id="1" name="Image 1">
+              <a:hlinkClick xmlns:a="http://schemas.openxmlformats.org/drawingml/2006/main" r:id="rId6"/>
+            </wp:docPr>
+            <wp:cNvGraphicFramePr>
+              <a:graphicFrameLocks xmlns:a="http://schemas.openxmlformats.org/drawingml/2006/main" noChangeAspect="1"/>
+            </wp:cNvGraphicFramePr>
+            <a:graphic xmlns:a="http://schemas.openxmlformats.org/drawingml/2006/main">
+              <a:graphicData uri="http://schemas.openxmlformats.org/drawingml/2006/picture">
+                <pic:pic xmlns:pic="http://schemas.openxmlformats.org/drawingml/2006/picture">
+                  <pic:nvPicPr>
+                    <pic:cNvPr id="1" name="Image 1">
+                      <a:hlinkClick r:id="rId6"/>
+                    </pic:cNvPr>
+                    <pic:cNvPicPr/>
+                  </pic:nvPicPr>
+                  <pic:blipFill>
+                    <a:blip r:embed="rId7"/>
+                    <a:stretch>
+                      <a:fillRect/>
+                    </a:stretch>
+                  </pic:blipFill>
+                  <pic:spPr>
+                    <a:xfrm>
+                      <a:off x="0" y="0"/>
+                      <a:ext cx="5760720" cy="3240405"/>
+                    </a:xfrm>
+                    <a:prstGeom prst="rect">
+                      <a:avLst/>
+                    </a:prstGeom>
+                  </pic:spPr>
+                </pic:pic>
+              </a:graphicData>
+            </a:graphic>
+          </wp:inline>
+        </w:drawing>
+      </w:r>
+      <w:r>
         <w:br w:type="page"/>
       </w:r>
     </w:p>
@@ -447,7 +516,7 @@
       <w:r>
         <w:t xml:space="preserve">Le prototype du site est disponible à cette adresse : </w:t>
       </w:r>
-      <w:hyperlink r:id="rId6" w:history="1">
+      <w:hyperlink r:id="rId8" w:history="1">
         <w:r>
           <w:rPr>
             <w:rStyle w:val="Lienhypertexte"/>

</xml_diff>